<commit_message>
Third version of development plan. Changed some formatting issues.
</commit_message>
<xml_diff>
--- a/Documentation/Developement Plan/DevelopmentPlan.docx
+++ b/Documentation/Developement Plan/DevelopmentPlan.docx
@@ -49,39 +49,8 @@
           <w:sz w:val="23"/>
           <w:szCs w:val="23"/>
         </w:rPr>
-        <w:t xml:space="preserve">Team Members: Kelly </w:t>
+        <w:t>Team Members: Kelly Markaity, Samuel Arseneault, John Luu</w:t>
       </w:r>
-      <w:proofErr w:type="spellStart"/>
-      <w:r>
-        <w:rPr>
-          <w:rFonts w:ascii="Arial" w:eastAsia="Times New Roman" w:hAnsi="Arial" w:cs="Arial"/>
-          <w:color w:val="000000"/>
-          <w:sz w:val="23"/>
-          <w:szCs w:val="23"/>
-        </w:rPr>
-        <w:t>Markaity</w:t>
-      </w:r>
-      <w:proofErr w:type="spellEnd"/>
-      <w:r>
-        <w:rPr>
-          <w:rFonts w:ascii="Arial" w:eastAsia="Times New Roman" w:hAnsi="Arial" w:cs="Arial"/>
-          <w:color w:val="000000"/>
-          <w:sz w:val="23"/>
-          <w:szCs w:val="23"/>
-        </w:rPr>
-        <w:t xml:space="preserve">, Samuel Arseneault, John </w:t>
-      </w:r>
-      <w:proofErr w:type="spellStart"/>
-      <w:r>
-        <w:rPr>
-          <w:rFonts w:ascii="Arial" w:eastAsia="Times New Roman" w:hAnsi="Arial" w:cs="Arial"/>
-          <w:color w:val="000000"/>
-          <w:sz w:val="23"/>
-          <w:szCs w:val="23"/>
-        </w:rPr>
-        <w:t>Luu</w:t>
-      </w:r>
-      <w:proofErr w:type="spellEnd"/>
     </w:p>
     <w:p>
       <w:pPr>
@@ -92,8 +61,6 @@
           <w:szCs w:val="24"/>
         </w:rPr>
       </w:pPr>
-      <w:bookmarkStart w:id="0" w:name="_GoBack"/>
-      <w:bookmarkEnd w:id="0"/>
     </w:p>
     <w:p>
       <w:pPr>
@@ -378,39 +345,8 @@
           <w:sz w:val="23"/>
           <w:szCs w:val="23"/>
         </w:rPr>
-        <w:t xml:space="preserve">Team members: Kelly </w:t>
+        <w:t>Team members: Kelly Markaity, John Luu</w:t>
       </w:r>
-      <w:proofErr w:type="spellStart"/>
-      <w:r>
-        <w:rPr>
-          <w:rFonts w:ascii="Arial" w:eastAsia="Times New Roman" w:hAnsi="Arial" w:cs="Arial"/>
-          <w:color w:val="000000"/>
-          <w:sz w:val="23"/>
-          <w:szCs w:val="23"/>
-        </w:rPr>
-        <w:t>Markaity</w:t>
-      </w:r>
-      <w:proofErr w:type="spellEnd"/>
-      <w:r>
-        <w:rPr>
-          <w:rFonts w:ascii="Arial" w:eastAsia="Times New Roman" w:hAnsi="Arial" w:cs="Arial"/>
-          <w:color w:val="000000"/>
-          <w:sz w:val="23"/>
-          <w:szCs w:val="23"/>
-        </w:rPr>
-        <w:t xml:space="preserve">, John </w:t>
-      </w:r>
-      <w:proofErr w:type="spellStart"/>
-      <w:r>
-        <w:rPr>
-          <w:rFonts w:ascii="Arial" w:eastAsia="Times New Roman" w:hAnsi="Arial" w:cs="Arial"/>
-          <w:color w:val="000000"/>
-          <w:sz w:val="23"/>
-          <w:szCs w:val="23"/>
-        </w:rPr>
-        <w:t>Luu</w:t>
-      </w:r>
-      <w:proofErr w:type="spellEnd"/>
     </w:p>
     <w:p>
       <w:pPr>
@@ -443,13 +379,15 @@
     </w:p>
     <w:p>
       <w:pPr>
-        <w:spacing w:after="240" w:line="240" w:lineRule="auto"/>
+        <w:spacing w:after="0" w:line="240" w:lineRule="auto"/>
         <w:rPr>
           <w:rFonts w:ascii="Times New Roman" w:eastAsia="Times New Roman" w:hAnsi="Times New Roman" w:cs="Times New Roman"/>
           <w:sz w:val="24"/>
           <w:szCs w:val="24"/>
         </w:rPr>
       </w:pPr>
+      <w:bookmarkStart w:id="0" w:name="_GoBack"/>
+      <w:bookmarkEnd w:id="0"/>
     </w:p>
     <w:p>
       <w:pPr>
@@ -473,19 +411,8 @@
           <w:sz w:val="23"/>
           <w:szCs w:val="23"/>
         </w:rPr>
-        <w:t xml:space="preserve">Documentation: John </w:t>
+        <w:t>Documentation: John Luu</w:t>
       </w:r>
-      <w:proofErr w:type="spellStart"/>
-      <w:r>
-        <w:rPr>
-          <w:rFonts w:ascii="Arial" w:eastAsia="Times New Roman" w:hAnsi="Arial" w:cs="Arial"/>
-          <w:color w:val="000000"/>
-          <w:sz w:val="23"/>
-          <w:szCs w:val="23"/>
-        </w:rPr>
-        <w:t>Luu</w:t>
-      </w:r>
-      <w:proofErr w:type="spellEnd"/>
     </w:p>
     <w:p>
       <w:pPr>
@@ -509,19 +436,8 @@
           <w:sz w:val="23"/>
           <w:szCs w:val="23"/>
         </w:rPr>
-        <w:t xml:space="preserve">Front end: Kelly </w:t>
+        <w:t>Front end: Kelly Markaity</w:t>
       </w:r>
-      <w:proofErr w:type="spellStart"/>
-      <w:r>
-        <w:rPr>
-          <w:rFonts w:ascii="Arial" w:eastAsia="Times New Roman" w:hAnsi="Arial" w:cs="Arial"/>
-          <w:color w:val="000000"/>
-          <w:sz w:val="23"/>
-          <w:szCs w:val="23"/>
-        </w:rPr>
-        <w:t>Markaity</w:t>
-      </w:r>
-      <w:proofErr w:type="spellEnd"/>
     </w:p>
     <w:p>
       <w:pPr>
@@ -570,20 +486,8 @@
           <w:sz w:val="23"/>
           <w:szCs w:val="23"/>
         </w:rPr>
-        <w:lastRenderedPageBreak/>
-        <w:t xml:space="preserve">Testing/Debugging: John </w:t>
+        <w:t>Testing/Debugging: John Luu</w:t>
       </w:r>
-      <w:proofErr w:type="spellStart"/>
-      <w:r>
-        <w:rPr>
-          <w:rFonts w:ascii="Arial" w:eastAsia="Times New Roman" w:hAnsi="Arial" w:cs="Arial"/>
-          <w:color w:val="000000"/>
-          <w:sz w:val="23"/>
-          <w:szCs w:val="23"/>
-        </w:rPr>
-        <w:t>Luu</w:t>
-      </w:r>
-      <w:proofErr w:type="spellEnd"/>
     </w:p>
     <w:p>
       <w:pPr>
@@ -607,19 +511,9 @@
           <w:sz w:val="23"/>
           <w:szCs w:val="23"/>
         </w:rPr>
-        <w:t xml:space="preserve">Architecture planning: Kelly </w:t>
+        <w:lastRenderedPageBreak/>
+        <w:t>Architecture planning: Kelly Markaity</w:t>
       </w:r>
-      <w:proofErr w:type="spellStart"/>
-      <w:r>
-        <w:rPr>
-          <w:rFonts w:ascii="Arial" w:eastAsia="Times New Roman" w:hAnsi="Arial" w:cs="Arial"/>
-          <w:color w:val="000000"/>
-          <w:sz w:val="23"/>
-          <w:szCs w:val="23"/>
-        </w:rPr>
-        <w:t>Markaity</w:t>
-      </w:r>
-      <w:proofErr w:type="spellEnd"/>
     </w:p>
     <w:p>
       <w:pPr>
@@ -1213,21 +1107,15 @@
     </w:p>
     <w:p>
       <w:pPr>
-        <w:spacing w:after="240" w:line="240" w:lineRule="auto"/>
-        <w:rPr>
-          <w:rFonts w:ascii="Times New Roman" w:eastAsia="Times New Roman" w:hAnsi="Times New Roman" w:cs="Times New Roman"/>
-          <w:sz w:val="24"/>
-          <w:szCs w:val="24"/>
-        </w:rPr>
-      </w:pPr>
-      <w:r>
-        <w:rPr>
-          <w:rFonts w:ascii="Times New Roman" w:eastAsia="Times New Roman" w:hAnsi="Times New Roman" w:cs="Times New Roman"/>
-          <w:sz w:val="24"/>
-          <w:szCs w:val="24"/>
-        </w:rPr>
-        <w:br/>
-      </w:r>
+        <w:spacing w:after="0" w:line="240" w:lineRule="auto"/>
+        <w:textAlignment w:val="baseline"/>
+        <w:rPr>
+          <w:rFonts w:ascii="Arial" w:eastAsia="Times New Roman" w:hAnsi="Arial" w:cs="Arial"/>
+          <w:color w:val="000000"/>
+          <w:sz w:val="23"/>
+          <w:szCs w:val="23"/>
+        </w:rPr>
+      </w:pPr>
     </w:p>
     <w:p>
       <w:pPr>
@@ -1349,7 +1237,6 @@
           <w:sz w:val="23"/>
           <w:szCs w:val="23"/>
         </w:rPr>
-        <w:lastRenderedPageBreak/>
         <w:t>Design Specification Presentation: Tuesday March, 10th</w:t>
       </w:r>
     </w:p>
@@ -1404,6 +1291,7 @@
           <w:sz w:val="23"/>
           <w:szCs w:val="23"/>
         </w:rPr>
+        <w:lastRenderedPageBreak/>
         <w:t>Team Test Plan Deadline: Tuesday March, 17th</w:t>
       </w:r>
     </w:p>
@@ -1867,27 +1755,7 @@
           <w:sz w:val="23"/>
           <w:szCs w:val="23"/>
         </w:rPr>
-        <w:t xml:space="preserve">HTML, </w:t>
-      </w:r>
-      <w:proofErr w:type="spellStart"/>
-      <w:r>
-        <w:rPr>
-          <w:rFonts w:ascii="Arial" w:eastAsia="Times New Roman" w:hAnsi="Arial" w:cs="Arial"/>
-          <w:color w:val="000000"/>
-          <w:sz w:val="23"/>
-          <w:szCs w:val="23"/>
-        </w:rPr>
-        <w:t>Javascript</w:t>
-      </w:r>
-      <w:proofErr w:type="spellEnd"/>
-      <w:r>
-        <w:rPr>
-          <w:rFonts w:ascii="Arial" w:eastAsia="Times New Roman" w:hAnsi="Arial" w:cs="Arial"/>
-          <w:color w:val="000000"/>
-          <w:sz w:val="23"/>
-          <w:szCs w:val="23"/>
-        </w:rPr>
-        <w:t xml:space="preserve"> (backend/portal)</w:t>
+        <w:t>HTML, Javascript (backend/portal)</w:t>
       </w:r>
     </w:p>
     <w:p/>

</xml_diff>